<commit_message>
Replaces with updated docx
</commit_message>
<xml_diff>
--- a/src/documents/Kevin-Do-General-Resume-2019.docx
+++ b/src/documents/Kevin-Do-General-Resume-2019.docx
@@ -6,29 +6,30 @@
     <w:p>
       <w:pPr>
         <w:pStyle w:val="Heading"/>
-        <w:spacing w:line="240" w:lineRule="auto"/>
-      </w:pPr>
-      <w:r>
-        <w:rPr>
-          <w:rFonts w:ascii="Arial Unicode MS" w:cs="Arial Unicode MS" w:hAnsi="Arial Unicode MS" w:eastAsia="Arial Unicode MS"/>
-          <w:b w:val="0"/>
-          <w:bCs w:val="0"/>
-          <w:i w:val="0"/>
-          <w:iCs w:val="0"/>
+      </w:pPr>
+      <w:r>
+        <w:rPr>
+          <w:rFonts w:ascii="Arial Unicode MS" w:hAnsi="Arial Unicode MS"/>
         </w:rPr>
         <w:br w:type="textWrapping"/>
       </w:r>
       <w:r>
+        <w:rPr>
+          <w:color w:val="000000"/>
+          <w:sz w:val="32"/>
+          <w:szCs w:val="32"/>
+          <w:u w:color="000000"/>
+        </w:rPr>
         <w:drawing>
           <wp:anchor distT="152400" distB="152400" distL="152400" distR="152400" simplePos="0" relativeHeight="251662336" behindDoc="0" locked="0" layoutInCell="1" allowOverlap="1">
             <wp:simplePos x="0" y="0"/>
-            <wp:positionH relativeFrom="margin">
-              <wp:posOffset>3786564</wp:posOffset>
+            <wp:positionH relativeFrom="page">
+              <wp:posOffset>4499669</wp:posOffset>
             </wp:positionH>
             <wp:positionV relativeFrom="page">
               <wp:posOffset>203108</wp:posOffset>
             </wp:positionV>
-            <wp:extent cx="812302" cy="800942"/>
+            <wp:extent cx="812303" cy="800943"/>
             <wp:effectExtent l="0" t="0" r="0" b="0"/>
             <wp:wrapThrough wrapText="bothSides" distL="152400" distR="152400">
               <wp:wrapPolygon edited="1">
@@ -39,13 +40,13 @@
                 <wp:lineTo x="0" y="0"/>
               </wp:wrapPolygon>
             </wp:wrapThrough>
-            <wp:docPr id="1073741825" name="officeArt object"/>
+            <wp:docPr id="1073741825" name="officeArt object" descr="Kevin.png"/>
             <wp:cNvGraphicFramePr/>
             <a:graphic xmlns:a="http://schemas.openxmlformats.org/drawingml/2006/main">
               <a:graphicData uri="http://schemas.openxmlformats.org/drawingml/2006/picture">
                 <pic:pic xmlns:pic="http://schemas.openxmlformats.org/drawingml/2006/picture">
                   <pic:nvPicPr>
-                    <pic:cNvPr id="1073741825" name="Kevin.png"/>
+                    <pic:cNvPr id="1073741825" name="Kevin.png" descr="Kevin.png"/>
                     <pic:cNvPicPr>
                       <a:picLocks noChangeAspect="1"/>
                     </pic:cNvPicPr>
@@ -61,7 +62,7 @@
                   <pic:spPr>
                     <a:xfrm>
                       <a:off x="0" y="0"/>
-                      <a:ext cx="812302" cy="800942"/>
+                      <a:ext cx="812303" cy="800943"/>
                     </a:xfrm>
                     <a:prstGeom prst="rect">
                       <a:avLst/>
@@ -79,29 +80,35 @@
         </w:drawing>
       </w:r>
       <w:r>
+        <w:rPr>
+          <w:color w:val="000000"/>
+          <w:sz w:val="32"/>
+          <w:szCs w:val="32"/>
+          <w:u w:color="000000"/>
+        </w:rPr>
         <mc:AlternateContent>
           <mc:Choice Requires="wps">
             <w:drawing>
               <wp:anchor distT="152400" distB="152400" distL="152400" distR="152400" simplePos="0" relativeHeight="251660288" behindDoc="0" locked="0" layoutInCell="1" allowOverlap="1">
                 <wp:simplePos x="0" y="0"/>
-                <wp:positionH relativeFrom="margin">
-                  <wp:posOffset>4790559</wp:posOffset>
+                <wp:positionH relativeFrom="page">
+                  <wp:posOffset>5503663</wp:posOffset>
                 </wp:positionH>
                 <wp:positionV relativeFrom="page">
                   <wp:posOffset>109616</wp:posOffset>
                 </wp:positionV>
-                <wp:extent cx="2034818" cy="987925"/>
+                <wp:extent cx="2034819" cy="993775"/>
                 <wp:effectExtent l="0" t="0" r="0" b="0"/>
                 <wp:wrapThrough wrapText="bothSides" distL="152400" distR="152400">
                   <wp:wrapPolygon edited="1">
                     <wp:start x="0" y="0"/>
                     <wp:lineTo x="21600" y="0"/>
-                    <wp:lineTo x="21600" y="21600"/>
-                    <wp:lineTo x="0" y="21600"/>
+                    <wp:lineTo x="21600" y="21473"/>
+                    <wp:lineTo x="0" y="21473"/>
                     <wp:lineTo x="0" y="0"/>
                   </wp:wrapPolygon>
                 </wp:wrapThrough>
-                <wp:docPr id="1073741826" name="officeArt object"/>
+                <wp:docPr id="1073741826" name="officeArt object" descr="officeArt object"/>
                 <wp:cNvGraphicFramePr/>
                 <a:graphic xmlns:a="http://schemas.openxmlformats.org/drawingml/2006/main">
                   <a:graphicData uri="http://schemas.microsoft.com/office/word/2010/wordprocessingShape">
@@ -110,7 +117,7 @@
                       <wps:spPr>
                         <a:xfrm>
                           <a:off x="0" y="0"/>
-                          <a:ext cx="2034818" cy="987925"/>
+                          <a:ext cx="2034819" cy="993775"/>
                         </a:xfrm>
                         <a:prstGeom prst="rect">
                           <a:avLst/>
@@ -126,7 +133,7 @@
                         <w:txbxContent>
                           <w:p>
                             <w:pPr>
-                              <w:pStyle w:val="Caption"/>
+                              <w:pStyle w:val="Caption A"/>
                               <w:tabs>
                                 <w:tab w:val="left" w:pos="1440"/>
                                 <w:tab w:val="left" w:pos="2880"/>
@@ -150,7 +157,7 @@
                           </w:p>
                           <w:p>
                             <w:pPr>
-                              <w:pStyle w:val="Caption"/>
+                              <w:pStyle w:val="Caption A"/>
                               <w:tabs>
                                 <w:tab w:val="left" w:pos="1440"/>
                                 <w:tab w:val="left" w:pos="2880"/>
@@ -174,7 +181,7 @@
                           </w:p>
                           <w:p>
                             <w:pPr>
-                              <w:pStyle w:val="Caption"/>
+                              <w:pStyle w:val="Caption A"/>
                               <w:tabs>
                                 <w:tab w:val="left" w:pos="1440"/>
                                 <w:tab w:val="left" w:pos="2880"/>
@@ -198,7 +205,7 @@
                           </w:p>
                           <w:p>
                             <w:pPr>
-                              <w:pStyle w:val="Caption"/>
+                              <w:pStyle w:val="Caption A"/>
                               <w:tabs>
                                 <w:tab w:val="left" w:pos="1440"/>
                                 <w:tab w:val="left" w:pos="2880"/>
@@ -222,7 +229,7 @@
                           </w:p>
                           <w:p>
                             <w:pPr>
-                              <w:pStyle w:val="Caption"/>
+                              <w:pStyle w:val="Caption A"/>
                               <w:tabs>
                                 <w:tab w:val="left" w:pos="1440"/>
                                 <w:tab w:val="left" w:pos="2880"/>
@@ -252,14 +259,14 @@
           </mc:Choice>
           <mc:Fallback>
             <w:pict>
-              <v:shape id="_x0000_s1026" type="#_x0000_t202" style="visibility:visible;position:absolute;margin-left:377.2pt;margin-top:8.6pt;width:160.2pt;height:77.8pt;z-index:251660288;mso-position-horizontal:absolute;mso-position-horizontal-relative:margin;mso-position-vertical:absolute;mso-position-vertical-relative:page;mso-wrap-distance-left:12.0pt;mso-wrap-distance-top:12.0pt;mso-wrap-distance-right:12.0pt;mso-wrap-distance-bottom:12.0pt;">
+              <v:shape id="_x0000_s1026" type="#_x0000_t202" style="visibility:visible;position:absolute;margin-left:433.4pt;margin-top:8.6pt;width:160.2pt;height:78.2pt;z-index:251660288;mso-position-horizontal:absolute;mso-position-horizontal-relative:page;mso-position-vertical:absolute;mso-position-vertical-relative:page;mso-wrap-distance-left:12.0pt;mso-wrap-distance-top:12.0pt;mso-wrap-distance-right:12.0pt;mso-wrap-distance-bottom:12.0pt;">
                 <v:fill on="f"/>
                 <v:stroke on="f" weight="1.0pt" dashstyle="solid" endcap="flat" miterlimit="400.0%" joinstyle="miter" linestyle="single" startarrow="none" startarrowwidth="medium" startarrowlength="medium" endarrow="none" endarrowwidth="medium" endarrowlength="medium"/>
                 <v:textbox>
                   <w:txbxContent>
                     <w:p>
                       <w:pPr>
-                        <w:pStyle w:val="Caption"/>
+                        <w:pStyle w:val="Caption A"/>
                         <w:tabs>
                           <w:tab w:val="left" w:pos="1440"/>
                           <w:tab w:val="left" w:pos="2880"/>
@@ -283,7 +290,7 @@
                     </w:p>
                     <w:p>
                       <w:pPr>
-                        <w:pStyle w:val="Caption"/>
+                        <w:pStyle w:val="Caption A"/>
                         <w:tabs>
                           <w:tab w:val="left" w:pos="1440"/>
                           <w:tab w:val="left" w:pos="2880"/>
@@ -307,7 +314,7 @@
                     </w:p>
                     <w:p>
                       <w:pPr>
-                        <w:pStyle w:val="Caption"/>
+                        <w:pStyle w:val="Caption A"/>
                         <w:tabs>
                           <w:tab w:val="left" w:pos="1440"/>
                           <w:tab w:val="left" w:pos="2880"/>
@@ -331,7 +338,7 @@
                     </w:p>
                     <w:p>
                       <w:pPr>
-                        <w:pStyle w:val="Caption"/>
+                        <w:pStyle w:val="Caption A"/>
                         <w:tabs>
                           <w:tab w:val="left" w:pos="1440"/>
                           <w:tab w:val="left" w:pos="2880"/>
@@ -355,7 +362,7 @@
                     </w:p>
                     <w:p>
                       <w:pPr>
-                        <w:pStyle w:val="Caption"/>
+                        <w:pStyle w:val="Caption A"/>
                         <w:tabs>
                           <w:tab w:val="left" w:pos="1440"/>
                           <w:tab w:val="left" w:pos="2880"/>
@@ -374,25 +381,31 @@
                     </w:p>
                   </w:txbxContent>
                 </v:textbox>
-                <w10:wrap type="through" side="bothSides" anchorx="margin" anchory="page"/>
+                <w10:wrap type="through" side="bothSides" anchorx="page" anchory="page"/>
               </v:shape>
             </w:pict>
           </mc:Fallback>
         </mc:AlternateContent>
       </w:r>
       <w:r>
+        <w:rPr>
+          <w:color w:val="000000"/>
+          <w:sz w:val="32"/>
+          <w:szCs w:val="32"/>
+          <w:u w:color="000000"/>
+        </w:rPr>
         <mc:AlternateContent>
           <mc:Choice Requires="wps">
             <w:drawing>
               <wp:anchor distT="0" distB="0" distL="0" distR="0" simplePos="0" relativeHeight="251659264" behindDoc="0" locked="0" layoutInCell="1" allowOverlap="1">
                 <wp:simplePos x="0" y="0"/>
-                <wp:positionH relativeFrom="margin">
-                  <wp:posOffset>-1905</wp:posOffset>
+                <wp:positionH relativeFrom="page">
+                  <wp:posOffset>711200</wp:posOffset>
                 </wp:positionH>
                 <wp:positionV relativeFrom="page">
                   <wp:posOffset>164464</wp:posOffset>
                 </wp:positionV>
-                <wp:extent cx="1608409" cy="625995"/>
+                <wp:extent cx="1608409" cy="655955"/>
                 <wp:effectExtent l="0" t="0" r="0" b="0"/>
                 <wp:wrapNone/>
                 <wp:docPr id="1073741827" name="officeArt object" descr="officeArt object"/>
@@ -404,7 +417,7 @@
                       <wps:spPr>
                         <a:xfrm>
                           <a:off x="0" y="0"/>
-                          <a:ext cx="1608409" cy="625995"/>
+                          <a:ext cx="1608409" cy="655955"/>
                         </a:xfrm>
                         <a:prstGeom prst="rect">
                           <a:avLst/>
@@ -426,8 +439,9 @@
                                 <w:b w:val="1"/>
                                 <w:bCs w:val="1"/>
                                 <w:color w:val="64b0f1"/>
-                                <w:sz w:val="36"/>
-                                <w:szCs w:val="36"/>
+                                <w:sz w:val="40"/>
+                                <w:szCs w:val="40"/>
+                                <w:u w:color="64b0f1"/>
                               </w:rPr>
                             </w:pPr>
                             <w:r>
@@ -436,8 +450,9 @@
                                 <w:b w:val="1"/>
                                 <w:bCs w:val="1"/>
                                 <w:color w:val="64b0f1"/>
-                                <w:sz w:val="36"/>
-                                <w:szCs w:val="36"/>
+                                <w:sz w:val="40"/>
+                                <w:szCs w:val="40"/>
+                                <w:u w:color="64b0f1"/>
                                 <w:rtl w:val="0"/>
                                 <w:lang w:val="en-US"/>
                               </w:rPr>
@@ -451,6 +466,7 @@
                             <w:r>
                               <w:rPr>
                                 <w:color w:val="000000"/>
+                                <w:u w:color="000000"/>
                                 <w:rtl w:val="0"/>
                                 <w:lang w:val="en-US"/>
                               </w:rPr>
@@ -470,7 +486,7 @@
           </mc:Choice>
           <mc:Fallback>
             <w:pict>
-              <v:shape id="_x0000_s1027" type="#_x0000_t202" style="visibility:visible;position:absolute;margin-left:-0.2pt;margin-top:12.9pt;width:126.6pt;height:49.3pt;z-index:251659264;mso-position-horizontal:absolute;mso-position-horizontal-relative:margin;mso-position-vertical:absolute;mso-position-vertical-relative:page;mso-wrap-distance-left:0.0pt;mso-wrap-distance-top:0.0pt;mso-wrap-distance-right:0.0pt;mso-wrap-distance-bottom:0.0pt;">
+              <v:shape id="_x0000_s1027" type="#_x0000_t202" style="visibility:visible;position:absolute;margin-left:56.0pt;margin-top:12.9pt;width:126.6pt;height:51.7pt;z-index:251659264;mso-position-horizontal:absolute;mso-position-horizontal-relative:page;mso-position-vertical:absolute;mso-position-vertical-relative:page;mso-wrap-distance-left:0.0pt;mso-wrap-distance-top:0.0pt;mso-wrap-distance-right:0.0pt;mso-wrap-distance-bottom:0.0pt;">
                 <v:fill on="f"/>
                 <v:stroke on="f" weight="1.0pt" dashstyle="solid" endcap="flat" miterlimit="400.0%" joinstyle="miter" linestyle="single" startarrow="none" startarrowwidth="medium" startarrowlength="medium" endarrow="none" endarrowwidth="medium" endarrowlength="medium"/>
                 <v:textbox>
@@ -483,8 +499,9 @@
                           <w:b w:val="1"/>
                           <w:bCs w:val="1"/>
                           <w:color w:val="64b0f1"/>
-                          <w:sz w:val="36"/>
-                          <w:szCs w:val="36"/>
+                          <w:sz w:val="40"/>
+                          <w:szCs w:val="40"/>
+                          <w:u w:color="64b0f1"/>
                         </w:rPr>
                       </w:pPr>
                       <w:r>
@@ -493,8 +510,9 @@
                           <w:b w:val="1"/>
                           <w:bCs w:val="1"/>
                           <w:color w:val="64b0f1"/>
-                          <w:sz w:val="36"/>
-                          <w:szCs w:val="36"/>
+                          <w:sz w:val="40"/>
+                          <w:szCs w:val="40"/>
+                          <w:u w:color="64b0f1"/>
                           <w:rtl w:val="0"/>
                           <w:lang w:val="en-US"/>
                         </w:rPr>
@@ -508,6 +526,7 @@
                       <w:r>
                         <w:rPr>
                           <w:color w:val="000000"/>
+                          <w:u w:color="000000"/>
                           <w:rtl w:val="0"/>
                           <w:lang w:val="en-US"/>
                         </w:rPr>
@@ -516,7 +535,7 @@
                     </w:p>
                   </w:txbxContent>
                 </v:textbox>
-                <w10:wrap type="none" side="bothSides" anchorx="margin" anchory="page"/>
+                <w10:wrap type="none" side="bothSides" anchorx="page" anchory="page"/>
               </v:shape>
             </w:pict>
           </mc:Fallback>
@@ -525,6 +544,9 @@
       <w:r>
         <w:rPr>
           <w:color w:val="64b0f1"/>
+          <w:sz w:val="32"/>
+          <w:szCs w:val="32"/>
+          <w:u w:color="64b0f1"/>
           <w:rtl w:val="0"/>
           <w:lang w:val="en-US"/>
         </w:rPr>
@@ -537,11 +559,17 @@
         <w:spacing w:line="240" w:lineRule="auto"/>
         <w:rPr>
           <w:color w:val="000000"/>
+          <w:sz w:val="28"/>
+          <w:szCs w:val="28"/>
+          <w:u w:color="000000"/>
         </w:rPr>
       </w:pPr>
       <w:r>
         <w:rPr>
           <w:color w:val="000000"/>
+          <w:sz w:val="28"/>
+          <w:szCs w:val="28"/>
+          <w:u w:color="000000"/>
           <w:rtl w:val="0"/>
           <w:lang w:val="en-US"/>
         </w:rPr>
@@ -552,6 +580,9 @@
           <w:b w:val="0"/>
           <w:bCs w:val="0"/>
           <w:color w:val="000000"/>
+          <w:sz w:val="28"/>
+          <w:szCs w:val="28"/>
+          <w:u w:color="000000"/>
           <w:rtl w:val="0"/>
           <w:lang w:val="en-US"/>
         </w:rPr>
@@ -560,6 +591,9 @@
       <w:r>
         <w:rPr>
           <w:color w:val="000000"/>
+          <w:sz w:val="28"/>
+          <w:szCs w:val="28"/>
+          <w:u w:color="000000"/>
           <w:rtl w:val="0"/>
           <w:lang w:val="en-US"/>
         </w:rPr>
@@ -570,6 +604,9 @@
           <w:b w:val="0"/>
           <w:bCs w:val="0"/>
           <w:color w:val="000000"/>
+          <w:sz w:val="28"/>
+          <w:szCs w:val="28"/>
+          <w:u w:color="000000"/>
           <w:rtl w:val="0"/>
           <w:lang w:val="en-US"/>
         </w:rPr>
@@ -580,6 +617,9 @@
           <w:b w:val="0"/>
           <w:bCs w:val="0"/>
           <w:color w:val="000000"/>
+          <w:sz w:val="28"/>
+          <w:szCs w:val="28"/>
+          <w:u w:color="000000"/>
           <w:rtl w:val="0"/>
           <w:lang w:val="en-US"/>
         </w:rPr>
@@ -590,6 +630,9 @@
           <w:b w:val="0"/>
           <w:bCs w:val="0"/>
           <w:color w:val="000000"/>
+          <w:sz w:val="28"/>
+          <w:szCs w:val="28"/>
+          <w:u w:color="000000"/>
           <w:rtl w:val="0"/>
           <w:lang w:val="en-US"/>
         </w:rPr>
@@ -599,10 +642,17 @@
     <w:p>
       <w:pPr>
         <w:pStyle w:val="Body A"/>
-      </w:pPr>
-      <w:r>
-        <w:rPr>
-          <w:rtl w:val="0"/>
+        <w:rPr>
+          <w:sz w:val="24"/>
+          <w:szCs w:val="24"/>
+        </w:rPr>
+      </w:pPr>
+      <w:r>
+        <w:rPr>
+          <w:sz w:val="24"/>
+          <w:szCs w:val="24"/>
+          <w:rtl w:val="0"/>
+          <w:lang w:val="en-US"/>
         </w:rPr>
         <w:t>Productivity app that organizes notes, flashcard decks, to-dos, reminders, send flashcards and reminders as text messages.</w:t>
       </w:r>
@@ -614,12 +664,20 @@
           <w:ilvl w:val="0"/>
           <w:numId w:val="2"/>
         </w:numPr>
-        <w:rPr>
-          <w:lang w:val="en-US"/>
-        </w:rPr>
-      </w:pPr>
-      <w:r>
-        <w:rPr>
+        <w:bidi w:val="0"/>
+        <w:ind w:right="0"/>
+        <w:jc w:val="left"/>
+        <w:rPr>
+          <w:sz w:val="24"/>
+          <w:szCs w:val="24"/>
+          <w:rtl w:val="0"/>
+          <w:lang w:val="en-US"/>
+        </w:rPr>
+      </w:pPr>
+      <w:r>
+        <w:rPr>
+          <w:sz w:val="24"/>
+          <w:szCs w:val="24"/>
           <w:rtl w:val="0"/>
           <w:lang w:val="en-US"/>
         </w:rPr>
@@ -633,12 +691,20 @@
           <w:ilvl w:val="0"/>
           <w:numId w:val="2"/>
         </w:numPr>
-        <w:rPr>
-          <w:lang w:val="en-US"/>
-        </w:rPr>
-      </w:pPr>
-      <w:r>
-        <w:rPr>
+        <w:bidi w:val="0"/>
+        <w:ind w:right="0"/>
+        <w:jc w:val="left"/>
+        <w:rPr>
+          <w:sz w:val="24"/>
+          <w:szCs w:val="24"/>
+          <w:rtl w:val="0"/>
+          <w:lang w:val="en-US"/>
+        </w:rPr>
+      </w:pPr>
+      <w:r>
+        <w:rPr>
+          <w:sz w:val="24"/>
+          <w:szCs w:val="24"/>
           <w:rtl w:val="0"/>
           <w:lang w:val="en-US"/>
         </w:rPr>
@@ -652,12 +718,20 @@
           <w:ilvl w:val="0"/>
           <w:numId w:val="2"/>
         </w:numPr>
-        <w:rPr>
-          <w:lang w:val="en-US"/>
-        </w:rPr>
-      </w:pPr>
-      <w:r>
-        <w:rPr>
+        <w:bidi w:val="0"/>
+        <w:ind w:right="0"/>
+        <w:jc w:val="left"/>
+        <w:rPr>
+          <w:sz w:val="24"/>
+          <w:szCs w:val="24"/>
+          <w:rtl w:val="0"/>
+          <w:lang w:val="en-US"/>
+        </w:rPr>
+      </w:pPr>
+      <w:r>
+        <w:rPr>
+          <w:sz w:val="24"/>
+          <w:szCs w:val="24"/>
           <w:rtl w:val="0"/>
           <w:lang w:val="en-US"/>
         </w:rPr>
@@ -670,11 +744,17 @@
         <w:spacing w:line="240" w:lineRule="auto"/>
         <w:rPr>
           <w:color w:val="000000"/>
+          <w:sz w:val="28"/>
+          <w:szCs w:val="28"/>
+          <w:u w:color="000000"/>
         </w:rPr>
       </w:pPr>
       <w:r>
         <w:rPr>
           <w:color w:val="000000"/>
+          <w:sz w:val="28"/>
+          <w:szCs w:val="28"/>
+          <w:u w:color="000000"/>
           <w:rtl w:val="0"/>
           <w:lang w:val="en-US"/>
         </w:rPr>
@@ -685,6 +765,9 @@
           <w:b w:val="0"/>
           <w:bCs w:val="0"/>
           <w:color w:val="000000"/>
+          <w:sz w:val="28"/>
+          <w:szCs w:val="28"/>
+          <w:u w:color="000000"/>
           <w:rtl w:val="0"/>
           <w:lang w:val="en-US"/>
         </w:rPr>
@@ -693,6 +776,9 @@
       <w:r>
         <w:rPr>
           <w:color w:val="000000"/>
+          <w:sz w:val="28"/>
+          <w:szCs w:val="28"/>
+          <w:u w:color="000000"/>
           <w:rtl w:val="0"/>
           <w:lang w:val="en-US"/>
         </w:rPr>
@@ -703,6 +789,9 @@
           <w:b w:val="0"/>
           <w:bCs w:val="0"/>
           <w:color w:val="000000"/>
+          <w:sz w:val="28"/>
+          <w:szCs w:val="28"/>
+          <w:u w:color="000000"/>
           <w:rtl w:val="0"/>
           <w:lang w:val="en-US"/>
         </w:rPr>
@@ -712,10 +801,17 @@
     <w:p>
       <w:pPr>
         <w:pStyle w:val="Body A"/>
-      </w:pPr>
-      <w:r>
-        <w:rPr>
-          <w:rtl w:val="0"/>
+        <w:rPr>
+          <w:sz w:val="24"/>
+          <w:szCs w:val="24"/>
+        </w:rPr>
+      </w:pPr>
+      <w:r>
+        <w:rPr>
+          <w:sz w:val="24"/>
+          <w:szCs w:val="24"/>
+          <w:rtl w:val="0"/>
+          <w:lang w:val="en-US"/>
         </w:rPr>
         <w:t>A browser RPG game where defeated users will have their avatars become enemies for the next user who plays.</w:t>
       </w:r>
@@ -727,69 +823,45 @@
           <w:ilvl w:val="0"/>
           <w:numId w:val="2"/>
         </w:numPr>
-        <w:rPr>
-          <w:lang w:val="en-US"/>
-        </w:rPr>
-      </w:pPr>
-      <w:r>
-        <w:rPr>
-          <w:rtl w:val="0"/>
-          <w:lang w:val="en-US"/>
-        </w:rPr>
-        <w:t>Designed the UI/UX architecture and styled the project using Bulma and CSS3</w:t>
-      </w:r>
-    </w:p>
-    <w:p>
-      <w:pPr>
-        <w:pStyle w:val="Body A"/>
-        <w:numPr>
-          <w:ilvl w:val="0"/>
-          <w:numId w:val="2"/>
-        </w:numPr>
-        <w:rPr>
-          <w:lang w:val="en-US"/>
-        </w:rPr>
-      </w:pPr>
-      <w:r>
-        <w:rPr>
-          <w:rtl w:val="0"/>
-          <w:lang w:val="en-US"/>
-        </w:rPr>
-        <w:t>Built and directed the game mechanics, such as combat and shopping, on the front end using jQuery and JavaScript</w:t>
-      </w:r>
-    </w:p>
-    <w:p>
-      <w:pPr>
-        <w:pStyle w:val="Subheading"/>
-        <w:spacing w:line="240" w:lineRule="auto"/>
-        <w:rPr>
-          <w:color w:val="000000"/>
-        </w:rPr>
-      </w:pPr>
-      <w:r>
-        <w:rPr>
-          <w:color w:val="000000"/>
-          <w:rtl w:val="0"/>
-          <w:lang w:val="en-US"/>
-        </w:rPr>
-        <w:t xml:space="preserve">Mood &amp; </w:t>
-      </w:r>
-      <w:r>
+        <w:bidi w:val="0"/>
+        <w:ind w:right="0"/>
+        <w:jc w:val="left"/>
+        <w:rPr>
+          <w:sz w:val="24"/>
+          <w:szCs w:val="24"/>
+          <w:rtl w:val="0"/>
+          <w:lang w:val="en-US"/>
+        </w:rPr>
+      </w:pPr>
+      <w:r>
+        <w:rPr>
+          <w:sz w:val="24"/>
+          <w:szCs w:val="24"/>
+          <w:rtl w:val="0"/>
+          <w:lang w:val="en-US"/>
+        </w:rPr>
+        <w:t xml:space="preserve">Designed </w:t>
+      </w:r>
+      <w:r>
+        <w:rPr>
+          <w:sz w:val="20"/>
+          <w:szCs w:val="20"/>
+        </w:rPr>
         <mc:AlternateContent>
           <mc:Choice Requires="wps">
             <w:drawing>
               <wp:anchor distT="152400" distB="152400" distL="152400" distR="152400" simplePos="0" relativeHeight="251661312" behindDoc="0" locked="0" layoutInCell="1" allowOverlap="1">
                 <wp:simplePos x="0" y="0"/>
                 <wp:positionH relativeFrom="page">
-                  <wp:posOffset>694224</wp:posOffset>
+                  <wp:posOffset>700574</wp:posOffset>
                 </wp:positionH>
                 <wp:positionV relativeFrom="page">
-                  <wp:posOffset>1214883</wp:posOffset>
+                  <wp:posOffset>1208533</wp:posOffset>
                 </wp:positionV>
-                <wp:extent cx="6491312" cy="1"/>
+                <wp:extent cx="6491313" cy="2"/>
                 <wp:effectExtent l="0" t="0" r="0" b="0"/>
                 <wp:wrapTopAndBottom distT="152400" distB="152400"/>
-                <wp:docPr id="1073741828" name="officeArt object"/>
+                <wp:docPr id="1073741828" name="officeArt object" descr="officeArt object"/>
                 <wp:cNvGraphicFramePr/>
                 <a:graphic xmlns:a="http://schemas.openxmlformats.org/drawingml/2006/main">
                   <a:graphicData uri="http://schemas.microsoft.com/office/word/2010/wordprocessingShape">
@@ -798,7 +870,7 @@
                       <wps:spPr>
                         <a:xfrm flipV="1">
                           <a:off x="0" y="0"/>
-                          <a:ext cx="6491312" cy="1"/>
+                          <a:ext cx="6491313" cy="2"/>
                         </a:xfrm>
                         <a:prstGeom prst="line">
                           <a:avLst/>
@@ -824,7 +896,7 @@
           </mc:Choice>
           <mc:Fallback>
             <w:pict>
-              <v:line id="_x0000_s1028" style="visibility:visible;position:absolute;margin-left:54.7pt;margin-top:95.7pt;width:511.1pt;height:0.0pt;z-index:251661312;mso-position-horizontal:absolute;mso-position-horizontal-relative:page;mso-position-vertical:absolute;mso-position-vertical-relative:page;mso-wrap-distance-left:12.0pt;mso-wrap-distance-top:12.0pt;mso-wrap-distance-right:12.0pt;mso-wrap-distance-bottom:12.0pt;flip:y;">
+              <v:line id="_x0000_s1028" style="visibility:visible;position:absolute;margin-left:55.2pt;margin-top:95.2pt;width:511.1pt;height:0.0pt;z-index:251661312;mso-position-horizontal:absolute;mso-position-horizontal-relative:page;mso-position-vertical:absolute;mso-position-vertical-relative:page;mso-wrap-distance-left:12.0pt;mso-wrap-distance-top:12.0pt;mso-wrap-distance-right:12.0pt;mso-wrap-distance-bottom:12.0pt;flip:y;">
                 <v:fill on="f"/>
                 <v:stroke filltype="solid" color="#A7A7A7" opacity="100.0%" weight="1.0pt" dashstyle="2 2" endcap="flat" miterlimit="400.0%" joinstyle="miter" linestyle="single" startarrow="none" startarrowwidth="medium" startarrowlength="medium" endarrow="none" endarrowwidth="medium" endarrowlength="medium"/>
                 <w10:wrap type="topAndBottom" side="bothSides" anchorx="page" anchory="page"/>
@@ -834,6 +906,10 @@
         </mc:AlternateContent>
       </w:r>
       <w:r>
+        <w:rPr>
+          <w:sz w:val="20"/>
+          <w:szCs w:val="20"/>
+        </w:rPr>
         <mc:AlternateContent>
           <mc:Choice Requires="wps">
             <w:drawing>
@@ -843,9 +919,9 @@
                   <wp:posOffset>5464800</wp:posOffset>
                 </wp:positionH>
                 <wp:positionV relativeFrom="page">
-                  <wp:posOffset>228508</wp:posOffset>
+                  <wp:posOffset>228507</wp:posOffset>
                 </wp:positionV>
-                <wp:extent cx="0" cy="800942"/>
+                <wp:extent cx="0" cy="800943"/>
                 <wp:effectExtent l="0" t="0" r="0" b="0"/>
                 <wp:wrapThrough wrapText="bothSides" distL="152400" distR="152400">
                   <wp:wrapPolygon edited="1">
@@ -854,7 +930,7 @@
                     <wp:lineTo x="0" y="0"/>
                   </wp:wrapPolygon>
                 </wp:wrapThrough>
-                <wp:docPr id="1073741829" name="officeArt object"/>
+                <wp:docPr id="1073741829" name="officeArt object" descr="officeArt object"/>
                 <wp:cNvGraphicFramePr/>
                 <a:graphic xmlns:a="http://schemas.openxmlformats.org/drawingml/2006/main">
                   <a:graphicData uri="http://schemas.microsoft.com/office/word/2010/wordprocessingShape">
@@ -863,7 +939,7 @@
                       <wps:spPr>
                         <a:xfrm>
                           <a:off x="0" y="0"/>
-                          <a:ext cx="0" cy="800942"/>
+                          <a:ext cx="0" cy="800943"/>
                         </a:xfrm>
                         <a:prstGeom prst="line">
                           <a:avLst/>
@@ -900,56 +976,12 @@
       </w:r>
       <w:r>
         <w:rPr>
-          <w:color w:val="000000"/>
-          <w:rtl w:val="0"/>
-          <w:lang w:val="en-US"/>
-        </w:rPr>
-        <w:t>Music</w:t>
-      </w:r>
-      <w:r>
-        <w:rPr>
-          <w:b w:val="0"/>
-          <w:bCs w:val="0"/>
-          <w:color w:val="000000"/>
-          <w:rtl w:val="0"/>
-          <w:lang w:val="en-US"/>
-        </w:rPr>
-        <w:t>, Front-End Developer,  September 2018</w:t>
-      </w:r>
-    </w:p>
-    <w:p>
-      <w:pPr>
-        <w:pStyle w:val="Body A"/>
-      </w:pPr>
-      <w:r>
-        <w:rPr>
-          <w:rtl w:val="0"/>
-        </w:rPr>
-        <w:t>Website that analyzes a photo, whether it</w:t>
-      </w:r>
-      <w:r>
-        <w:rPr>
-          <w:rtl w:val="0"/>
-        </w:rPr>
-        <w:t>’</w:t>
-      </w:r>
-      <w:r>
-        <w:rPr>
-          <w:rtl w:val="0"/>
-        </w:rPr>
-        <w:t>s uploaded or taken with the user</w:t>
-      </w:r>
-      <w:r>
-        <w:rPr>
-          <w:rtl w:val="0"/>
-        </w:rPr>
-        <w:t>’</w:t>
-      </w:r>
-      <w:r>
-        <w:rPr>
-          <w:rtl w:val="0"/>
-        </w:rPr>
-        <w:t>s webcam, for a facial emotion and returns the associated song</w:t>
+          <w:sz w:val="24"/>
+          <w:szCs w:val="24"/>
+          <w:rtl w:val="0"/>
+          <w:lang w:val="en-US"/>
+        </w:rPr>
+        <w:t>the UI/UX architecture and styled the project using Bulma and CSS3</w:t>
       </w:r>
     </w:p>
     <w:p>
@@ -959,104 +991,259 @@
           <w:ilvl w:val="0"/>
           <w:numId w:val="2"/>
         </w:numPr>
-        <w:rPr>
-          <w:lang w:val="en-US"/>
-        </w:rPr>
-      </w:pPr>
-      <w:r>
-        <w:rPr>
-          <w:rtl w:val="0"/>
-          <w:lang w:val="en-US"/>
-        </w:rPr>
-        <w:t>Made the front end that seamlessly interfaces WebRTC API with Napster and ParallelDots APIs by using jQuery and JavaScript.</w:t>
+        <w:bidi w:val="0"/>
+        <w:ind w:right="0"/>
+        <w:jc w:val="left"/>
+        <w:rPr>
+          <w:sz w:val="24"/>
+          <w:szCs w:val="24"/>
+          <w:rtl w:val="0"/>
+          <w:lang w:val="en-US"/>
+        </w:rPr>
+      </w:pPr>
+      <w:r>
+        <w:rPr>
+          <w:sz w:val="24"/>
+          <w:szCs w:val="24"/>
+          <w:rtl w:val="0"/>
+          <w:lang w:val="en-US"/>
+        </w:rPr>
+        <w:t>Built and directed the game mechanics, such as combat and shopping, on the front end using jQuery and JavaScript</w:t>
       </w:r>
     </w:p>
     <w:p>
       <w:pPr>
-        <w:pStyle w:val="Heading"/>
-        <w:spacing w:line="240" w:lineRule="auto"/>
-        <w:rPr>
-          <w:color w:val="64b0f1"/>
-        </w:rPr>
-      </w:pPr>
-      <w:r>
-        <w:rPr>
-          <w:color w:val="64b0f1"/>
-          <w:rtl w:val="0"/>
-          <w:lang w:val="en-US"/>
-        </w:rPr>
-        <w:t>Skills</w:t>
-      </w:r>
-    </w:p>
-    <w:p>
-      <w:pPr>
-        <w:pStyle w:val="Body A"/>
-      </w:pPr>
-      <w:r>
-        <w:rPr>
-          <w:rtl w:val="0"/>
-        </w:rPr>
-        <w:t>React, JavaScript, Responsive Design, Single Page Application, jQuery, SCSS, HTML, Git</w:t>
-      </w:r>
-    </w:p>
-    <w:p>
-      <w:pPr>
-        <w:pStyle w:val="Heading"/>
-        <w:spacing w:line="240" w:lineRule="auto"/>
-        <w:rPr>
-          <w:color w:val="64b0f1"/>
-        </w:rPr>
-      </w:pPr>
-      <w:r>
-        <w:rPr>
-          <w:color w:val="64b0f1"/>
-          <w:rtl w:val="0"/>
-          <w:lang w:val="en-US"/>
-        </w:rPr>
-        <w:t>Experience</w:t>
-      </w:r>
-    </w:p>
-    <w:p>
-      <w:pPr>
         <w:pStyle w:val="Subheading"/>
         <w:spacing w:line="240" w:lineRule="auto"/>
         <w:rPr>
           <w:color w:val="000000"/>
+          <w:u w:color="000000"/>
         </w:rPr>
       </w:pPr>
       <w:r>
         <w:rPr>
           <w:color w:val="000000"/>
-          <w:rtl w:val="0"/>
-          <w:lang w:val="en-US"/>
-        </w:rPr>
-        <w:t>Pheffer law</w:t>
+          <w:sz w:val="28"/>
+          <w:szCs w:val="28"/>
+          <w:u w:color="000000"/>
+          <w:rtl w:val="0"/>
+          <w:lang w:val="en-US"/>
+        </w:rPr>
+        <w:t>Mood &amp; Music</w:t>
       </w:r>
       <w:r>
         <w:rPr>
           <w:b w:val="0"/>
           <w:bCs w:val="0"/>
           <w:color w:val="000000"/>
-          <w:rtl w:val="0"/>
-          <w:lang w:val="en-US"/>
-        </w:rPr>
-        <w:t>, Freelance Copy editor &amp; Temporary Assistant, Sept</w:t>
+          <w:sz w:val="28"/>
+          <w:szCs w:val="28"/>
+          <w:u w:color="000000"/>
+          <w:rtl w:val="0"/>
+          <w:lang w:val="en-US"/>
+        </w:rPr>
+        <w:t>, Front-End Developer,  September 2018</w:t>
+      </w:r>
+    </w:p>
+    <w:p>
+      <w:pPr>
+        <w:pStyle w:val="Body A"/>
+        <w:rPr>
+          <w:sz w:val="24"/>
+          <w:szCs w:val="24"/>
+        </w:rPr>
+      </w:pPr>
+      <w:r>
+        <w:rPr>
+          <w:sz w:val="24"/>
+          <w:szCs w:val="24"/>
+          <w:rtl w:val="0"/>
+          <w:lang w:val="en-US"/>
+        </w:rPr>
+        <w:t>Website that analyzes a photo, whether it</w:t>
+      </w:r>
+      <w:r>
+        <w:rPr>
+          <w:sz w:val="24"/>
+          <w:szCs w:val="24"/>
+          <w:rtl w:val="0"/>
+          <w:lang w:val="en-US"/>
+        </w:rPr>
+        <w:t>’</w:t>
+      </w:r>
+      <w:r>
+        <w:rPr>
+          <w:sz w:val="24"/>
+          <w:szCs w:val="24"/>
+          <w:rtl w:val="0"/>
+          <w:lang w:val="en-US"/>
+        </w:rPr>
+        <w:t>s uploaded or taken with the user</w:t>
+      </w:r>
+      <w:r>
+        <w:rPr>
+          <w:sz w:val="24"/>
+          <w:szCs w:val="24"/>
+          <w:rtl w:val="0"/>
+          <w:lang w:val="en-US"/>
+        </w:rPr>
+        <w:t>’</w:t>
+      </w:r>
+      <w:r>
+        <w:rPr>
+          <w:sz w:val="24"/>
+          <w:szCs w:val="24"/>
+          <w:rtl w:val="0"/>
+          <w:lang w:val="en-US"/>
+        </w:rPr>
+        <w:t>s webcam, for a facial emotion and returns the associated song</w:t>
+      </w:r>
+    </w:p>
+    <w:p>
+      <w:pPr>
+        <w:pStyle w:val="Body A"/>
+        <w:numPr>
+          <w:ilvl w:val="0"/>
+          <w:numId w:val="2"/>
+        </w:numPr>
+        <w:bidi w:val="0"/>
+        <w:ind w:right="0"/>
+        <w:jc w:val="left"/>
+        <w:rPr>
+          <w:sz w:val="24"/>
+          <w:szCs w:val="24"/>
+          <w:rtl w:val="0"/>
+          <w:lang w:val="en-US"/>
+        </w:rPr>
+      </w:pPr>
+      <w:r>
+        <w:rPr>
+          <w:sz w:val="24"/>
+          <w:szCs w:val="24"/>
+          <w:rtl w:val="0"/>
+          <w:lang w:val="en-US"/>
+        </w:rPr>
+        <w:t>Made the front end that seamlessly interfaces WebRTC API with Napster and ParallelDots APIs by using jQuery and JavaScript.</w:t>
+      </w:r>
+    </w:p>
+    <w:p>
+      <w:pPr>
+        <w:pStyle w:val="Heading"/>
+        <w:rPr>
+          <w:color w:val="64b0f1"/>
+          <w:sz w:val="32"/>
+          <w:szCs w:val="32"/>
+          <w:u w:color="64b0f1"/>
+        </w:rPr>
+      </w:pPr>
+      <w:r>
+        <w:rPr>
+          <w:color w:val="64b0f1"/>
+          <w:sz w:val="32"/>
+          <w:szCs w:val="32"/>
+          <w:u w:color="64b0f1"/>
+          <w:rtl w:val="0"/>
+          <w:lang w:val="en-US"/>
+        </w:rPr>
+        <w:t>Skills</w:t>
+      </w:r>
+    </w:p>
+    <w:p>
+      <w:pPr>
+        <w:pStyle w:val="Body A"/>
+        <w:rPr>
+          <w:sz w:val="24"/>
+          <w:szCs w:val="24"/>
+        </w:rPr>
+      </w:pPr>
+      <w:r>
+        <w:rPr>
+          <w:sz w:val="24"/>
+          <w:szCs w:val="24"/>
+          <w:rtl w:val="0"/>
+          <w:lang w:val="en-US"/>
+        </w:rPr>
+        <w:t>React, JavaScript, Responsive Design, Single Page Application, jQuery, SCSS, HTML, Git</w:t>
+      </w:r>
+    </w:p>
+    <w:p>
+      <w:pPr>
+        <w:pStyle w:val="Heading"/>
+        <w:rPr>
+          <w:color w:val="64b0f1"/>
+          <w:sz w:val="32"/>
+          <w:szCs w:val="32"/>
+          <w:u w:color="64b0f1"/>
+        </w:rPr>
+      </w:pPr>
+      <w:r>
+        <w:rPr>
+          <w:color w:val="64b0f1"/>
+          <w:sz w:val="32"/>
+          <w:szCs w:val="32"/>
+          <w:u w:color="64b0f1"/>
+          <w:rtl w:val="0"/>
+          <w:lang w:val="en-US"/>
+        </w:rPr>
+        <w:t>Experience</w:t>
+      </w:r>
+    </w:p>
+    <w:p>
+      <w:pPr>
+        <w:pStyle w:val="Subheading"/>
+        <w:spacing w:line="240" w:lineRule="auto"/>
+        <w:rPr>
+          <w:color w:val="000000"/>
+          <w:sz w:val="24"/>
+          <w:szCs w:val="24"/>
+          <w:u w:color="000000"/>
+        </w:rPr>
+      </w:pPr>
+      <w:r>
+        <w:rPr>
+          <w:color w:val="000000"/>
+          <w:sz w:val="28"/>
+          <w:szCs w:val="28"/>
+          <w:u w:color="000000"/>
+          <w:rtl w:val="0"/>
+          <w:lang w:val="en-US"/>
+        </w:rPr>
+        <w:t>Pheffer law</w:t>
       </w:r>
       <w:r>
         <w:rPr>
           <w:b w:val="0"/>
           <w:bCs w:val="0"/>
           <w:color w:val="000000"/>
-          <w:rtl w:val="0"/>
-          <w:lang w:val="en-US"/>
-        </w:rPr>
-        <w:t>—</w:t>
+          <w:sz w:val="28"/>
+          <w:szCs w:val="28"/>
+          <w:u w:color="000000"/>
+          <w:rtl w:val="0"/>
+          <w:lang w:val="en-US"/>
+        </w:rPr>
+        <w:t>, Freelance Copy editor &amp; Temporary Assistant, Sept</w:t>
       </w:r>
       <w:r>
         <w:rPr>
           <w:b w:val="0"/>
           <w:bCs w:val="0"/>
           <w:color w:val="000000"/>
+          <w:sz w:val="28"/>
+          <w:szCs w:val="28"/>
+          <w:u w:color="000000"/>
+          <w:rtl w:val="0"/>
+          <w:lang w:val="en-US"/>
+        </w:rPr>
+        <w:t>—</w:t>
+      </w:r>
+      <w:r>
+        <w:rPr>
+          <w:b w:val="0"/>
+          <w:bCs w:val="0"/>
+          <w:color w:val="000000"/>
+          <w:sz w:val="28"/>
+          <w:szCs w:val="28"/>
+          <w:u w:color="000000"/>
           <w:rtl w:val="0"/>
           <w:lang w:val="en-US"/>
         </w:rPr>
@@ -1070,12 +1257,20 @@
           <w:ilvl w:val="0"/>
           <w:numId w:val="4"/>
         </w:numPr>
-        <w:rPr>
-          <w:lang w:val="en-US"/>
-        </w:rPr>
-      </w:pPr>
-      <w:r>
-        <w:rPr>
+        <w:bidi w:val="0"/>
+        <w:ind w:right="0"/>
+        <w:jc w:val="left"/>
+        <w:rPr>
+          <w:sz w:val="24"/>
+          <w:szCs w:val="24"/>
+          <w:rtl w:val="0"/>
+          <w:lang w:val="en-US"/>
+        </w:rPr>
+      </w:pPr>
+      <w:r>
+        <w:rPr>
+          <w:sz w:val="24"/>
+          <w:szCs w:val="24"/>
           <w:rtl w:val="0"/>
           <w:lang w:val="en-US"/>
         </w:rPr>
@@ -1089,12 +1284,20 @@
           <w:ilvl w:val="0"/>
           <w:numId w:val="4"/>
         </w:numPr>
-        <w:rPr>
-          <w:lang w:val="en-US"/>
-        </w:rPr>
-      </w:pPr>
-      <w:r>
-        <w:rPr>
+        <w:bidi w:val="0"/>
+        <w:ind w:right="0"/>
+        <w:jc w:val="left"/>
+        <w:rPr>
+          <w:sz w:val="24"/>
+          <w:szCs w:val="24"/>
+          <w:rtl w:val="0"/>
+          <w:lang w:val="en-US"/>
+        </w:rPr>
+      </w:pPr>
+      <w:r>
+        <w:rPr>
+          <w:sz w:val="24"/>
+          <w:szCs w:val="24"/>
           <w:rtl w:val="0"/>
           <w:lang w:val="en-US"/>
         </w:rPr>
@@ -1102,6 +1305,8 @@
       </w:r>
       <w:r>
         <w:rPr>
+          <w:sz w:val="24"/>
+          <w:szCs w:val="24"/>
           <w:rtl w:val="0"/>
           <w:lang w:val="en-US"/>
         </w:rPr>
@@ -1109,6 +1314,8 @@
       </w:r>
       <w:r>
         <w:rPr>
+          <w:sz w:val="24"/>
+          <w:szCs w:val="24"/>
           <w:rtl w:val="0"/>
           <w:lang w:val="en-US"/>
         </w:rPr>
@@ -1118,14 +1325,19 @@
     <w:p>
       <w:pPr>
         <w:pStyle w:val="Heading"/>
-        <w:spacing w:line="240" w:lineRule="auto"/>
         <w:rPr>
           <w:color w:val="64b0f1"/>
+          <w:sz w:val="32"/>
+          <w:szCs w:val="32"/>
+          <w:u w:color="64b0f1"/>
         </w:rPr>
       </w:pPr>
       <w:r>
         <w:rPr>
           <w:color w:val="64b0f1"/>
+          <w:sz w:val="32"/>
+          <w:szCs w:val="32"/>
+          <w:u w:color="64b0f1"/>
           <w:rtl w:val="0"/>
           <w:lang w:val="en-US"/>
         </w:rPr>
@@ -1135,11 +1347,17 @@
     <w:p>
       <w:pPr>
         <w:pStyle w:val="Body A"/>
+        <w:rPr>
+          <w:sz w:val="24"/>
+          <w:szCs w:val="24"/>
+        </w:rPr>
       </w:pPr>
       <w:r>
         <w:rPr>
           <w:b w:val="1"/>
           <w:bCs w:val="1"/>
+          <w:sz w:val="24"/>
+          <w:szCs w:val="24"/>
           <w:rtl w:val="0"/>
           <w:lang w:val="en-US"/>
         </w:rPr>
@@ -1147,19 +1365,28 @@
       </w:r>
       <w:r>
         <w:rPr>
-          <w:rtl w:val="0"/>
+          <w:sz w:val="24"/>
+          <w:szCs w:val="24"/>
+          <w:rtl w:val="0"/>
+          <w:lang w:val="en-US"/>
         </w:rPr>
         <w:t>, Full-Stack Coding Bootcamp, Aug</w:t>
       </w:r>
       <w:r>
         <w:rPr>
-          <w:rtl w:val="0"/>
+          <w:sz w:val="24"/>
+          <w:szCs w:val="24"/>
+          <w:rtl w:val="0"/>
+          <w:lang w:val="en-US"/>
         </w:rPr>
         <w:t>—</w:t>
       </w:r>
       <w:r>
         <w:rPr>
-          <w:rtl w:val="0"/>
+          <w:sz w:val="24"/>
+          <w:szCs w:val="24"/>
+          <w:rtl w:val="0"/>
+          <w:lang w:val="en-US"/>
         </w:rPr>
         <w:t>Nov 2018</w:t>
       </w:r>
@@ -1172,6 +1399,8 @@
         <w:rPr>
           <w:b w:val="1"/>
           <w:bCs w:val="1"/>
+          <w:sz w:val="24"/>
+          <w:szCs w:val="24"/>
           <w:rtl w:val="0"/>
           <w:lang w:val="en-US"/>
         </w:rPr>
@@ -1179,19 +1408,28 @@
       </w:r>
       <w:r>
         <w:rPr>
-          <w:rtl w:val="0"/>
+          <w:sz w:val="24"/>
+          <w:szCs w:val="24"/>
+          <w:rtl w:val="0"/>
+          <w:lang w:val="en-US"/>
         </w:rPr>
         <w:t>, Bachelor of Arts in English, 2014</w:t>
       </w:r>
       <w:r>
         <w:rPr>
-          <w:rtl w:val="0"/>
+          <w:sz w:val="24"/>
+          <w:szCs w:val="24"/>
+          <w:rtl w:val="0"/>
+          <w:lang w:val="en-US"/>
         </w:rPr>
         <w:t>—</w:t>
       </w:r>
       <w:r>
         <w:rPr>
-          <w:rtl w:val="0"/>
+          <w:sz w:val="24"/>
+          <w:szCs w:val="24"/>
+          <w:rtl w:val="0"/>
+          <w:lang w:val="en-US"/>
         </w:rPr>
         <w:t>2017</w:t>
       </w:r>
@@ -1267,8 +1505,8 @@
         <w:w w:val="100"/>
         <w:kern w:val="0"/>
         <w:position w:val="0"/>
-        <w:sz w:val="24"/>
-        <w:szCs w:val="24"/>
+        <w:sz w:val="29"/>
+        <w:szCs w:val="29"/>
         <w:highlight w:val="none"/>
         <w:vertAlign w:val="baseline"/>
       </w:rPr>
@@ -1280,7 +1518,7 @@
       <w:lvlText w:val="·"/>
       <w:lvlJc w:val="left"/>
       <w:pPr>
-        <w:ind w:left="936" w:hanging="216"/>
+        <w:ind w:left="979" w:hanging="259"/>
       </w:pPr>
       <w:rPr>
         <w:rFonts w:ascii="Symbol" w:cs="Symbol" w:hAnsi="Symbol" w:eastAsia="Symbol"/>
@@ -1300,8 +1538,8 @@
         <w:w w:val="100"/>
         <w:kern w:val="0"/>
         <w:position w:val="0"/>
-        <w:sz w:val="24"/>
-        <w:szCs w:val="24"/>
+        <w:sz w:val="29"/>
+        <w:szCs w:val="29"/>
         <w:highlight w:val="none"/>
         <w:vertAlign w:val="baseline"/>
       </w:rPr>
@@ -1313,7 +1551,7 @@
       <w:lvlText w:val="·"/>
       <w:lvlJc w:val="left"/>
       <w:pPr>
-        <w:ind w:left="1656" w:hanging="216"/>
+        <w:ind w:left="1699" w:hanging="259"/>
       </w:pPr>
       <w:rPr>
         <w:rFonts w:ascii="Symbol" w:cs="Symbol" w:hAnsi="Symbol" w:eastAsia="Symbol"/>
@@ -1333,8 +1571,8 @@
         <w:w w:val="100"/>
         <w:kern w:val="0"/>
         <w:position w:val="0"/>
-        <w:sz w:val="24"/>
-        <w:szCs w:val="24"/>
+        <w:sz w:val="29"/>
+        <w:szCs w:val="29"/>
         <w:highlight w:val="none"/>
         <w:vertAlign w:val="baseline"/>
       </w:rPr>
@@ -1346,7 +1584,7 @@
       <w:lvlText w:val="·"/>
       <w:lvlJc w:val="left"/>
       <w:pPr>
-        <w:ind w:left="2376" w:hanging="216"/>
+        <w:ind w:left="2419" w:hanging="259"/>
       </w:pPr>
       <w:rPr>
         <w:rFonts w:ascii="Symbol" w:cs="Symbol" w:hAnsi="Symbol" w:eastAsia="Symbol"/>
@@ -1366,8 +1604,8 @@
         <w:w w:val="100"/>
         <w:kern w:val="0"/>
         <w:position w:val="0"/>
-        <w:sz w:val="24"/>
-        <w:szCs w:val="24"/>
+        <w:sz w:val="29"/>
+        <w:szCs w:val="29"/>
         <w:highlight w:val="none"/>
         <w:vertAlign w:val="baseline"/>
       </w:rPr>
@@ -1379,7 +1617,7 @@
       <w:lvlText w:val="·"/>
       <w:lvlJc w:val="left"/>
       <w:pPr>
-        <w:ind w:left="3096" w:hanging="216"/>
+        <w:ind w:left="3139" w:hanging="259"/>
       </w:pPr>
       <w:rPr>
         <w:rFonts w:ascii="Symbol" w:cs="Symbol" w:hAnsi="Symbol" w:eastAsia="Symbol"/>
@@ -1399,8 +1637,8 @@
         <w:w w:val="100"/>
         <w:kern w:val="0"/>
         <w:position w:val="0"/>
-        <w:sz w:val="24"/>
-        <w:szCs w:val="24"/>
+        <w:sz w:val="29"/>
+        <w:szCs w:val="29"/>
         <w:highlight w:val="none"/>
         <w:vertAlign w:val="baseline"/>
       </w:rPr>
@@ -1412,7 +1650,7 @@
       <w:lvlText w:val="·"/>
       <w:lvlJc w:val="left"/>
       <w:pPr>
-        <w:ind w:left="3816" w:hanging="216"/>
+        <w:ind w:left="3859" w:hanging="259"/>
       </w:pPr>
       <w:rPr>
         <w:rFonts w:ascii="Symbol" w:cs="Symbol" w:hAnsi="Symbol" w:eastAsia="Symbol"/>
@@ -1432,8 +1670,8 @@
         <w:w w:val="100"/>
         <w:kern w:val="0"/>
         <w:position w:val="0"/>
-        <w:sz w:val="24"/>
-        <w:szCs w:val="24"/>
+        <w:sz w:val="29"/>
+        <w:szCs w:val="29"/>
         <w:highlight w:val="none"/>
         <w:vertAlign w:val="baseline"/>
       </w:rPr>
@@ -1445,7 +1683,7 @@
       <w:lvlText w:val="·"/>
       <w:lvlJc w:val="left"/>
       <w:pPr>
-        <w:ind w:left="4536" w:hanging="216"/>
+        <w:ind w:left="4579" w:hanging="259"/>
       </w:pPr>
       <w:rPr>
         <w:rFonts w:ascii="Symbol" w:cs="Symbol" w:hAnsi="Symbol" w:eastAsia="Symbol"/>
@@ -1465,8 +1703,8 @@
         <w:w w:val="100"/>
         <w:kern w:val="0"/>
         <w:position w:val="0"/>
-        <w:sz w:val="24"/>
-        <w:szCs w:val="24"/>
+        <w:sz w:val="29"/>
+        <w:szCs w:val="29"/>
         <w:highlight w:val="none"/>
         <w:vertAlign w:val="baseline"/>
       </w:rPr>
@@ -1478,7 +1716,7 @@
       <w:lvlText w:val="·"/>
       <w:lvlJc w:val="left"/>
       <w:pPr>
-        <w:ind w:left="5256" w:hanging="216"/>
+        <w:ind w:left="5299" w:hanging="259"/>
       </w:pPr>
       <w:rPr>
         <w:rFonts w:ascii="Symbol" w:cs="Symbol" w:hAnsi="Symbol" w:eastAsia="Symbol"/>
@@ -1498,8 +1736,8 @@
         <w:w w:val="100"/>
         <w:kern w:val="0"/>
         <w:position w:val="0"/>
-        <w:sz w:val="24"/>
-        <w:szCs w:val="24"/>
+        <w:sz w:val="29"/>
+        <w:szCs w:val="29"/>
         <w:highlight w:val="none"/>
         <w:vertAlign w:val="baseline"/>
       </w:rPr>
@@ -1511,7 +1749,7 @@
       <w:lvlText w:val="·"/>
       <w:lvlJc w:val="left"/>
       <w:pPr>
-        <w:ind w:left="5976" w:hanging="216"/>
+        <w:ind w:left="6019" w:hanging="259"/>
       </w:pPr>
       <w:rPr>
         <w:rFonts w:ascii="Symbol" w:cs="Symbol" w:hAnsi="Symbol" w:eastAsia="Symbol"/>
@@ -1531,8 +1769,8 @@
         <w:w w:val="100"/>
         <w:kern w:val="0"/>
         <w:position w:val="0"/>
-        <w:sz w:val="24"/>
-        <w:szCs w:val="24"/>
+        <w:sz w:val="29"/>
+        <w:szCs w:val="29"/>
         <w:highlight w:val="none"/>
         <w:vertAlign w:val="baseline"/>
       </w:rPr>
@@ -1571,8 +1809,8 @@
         <w:w w:val="100"/>
         <w:kern w:val="0"/>
         <w:position w:val="0"/>
-        <w:sz w:val="24"/>
-        <w:szCs w:val="24"/>
+        <w:sz w:val="29"/>
+        <w:szCs w:val="29"/>
         <w:highlight w:val="none"/>
         <w:vertAlign w:val="baseline"/>
       </w:rPr>
@@ -1584,7 +1822,7 @@
       <w:lvlText w:val="·"/>
       <w:lvlJc w:val="left"/>
       <w:pPr>
-        <w:ind w:left="440" w:hanging="220"/>
+        <w:ind w:left="484" w:hanging="264"/>
       </w:pPr>
       <w:rPr>
         <w:rFonts w:ascii="Symbol" w:cs="Symbol" w:hAnsi="Symbol" w:eastAsia="Symbol"/>
@@ -1603,8 +1841,8 @@
         <w:w w:val="100"/>
         <w:kern w:val="0"/>
         <w:position w:val="0"/>
-        <w:sz w:val="24"/>
-        <w:szCs w:val="24"/>
+        <w:sz w:val="29"/>
+        <w:szCs w:val="29"/>
         <w:highlight w:val="none"/>
         <w:vertAlign w:val="baseline"/>
       </w:rPr>
@@ -1616,7 +1854,7 @@
       <w:lvlText w:val="·"/>
       <w:lvlJc w:val="left"/>
       <w:pPr>
-        <w:ind w:left="660" w:hanging="220"/>
+        <w:ind w:left="704" w:hanging="264"/>
       </w:pPr>
       <w:rPr>
         <w:rFonts w:ascii="Symbol" w:cs="Symbol" w:hAnsi="Symbol" w:eastAsia="Symbol"/>
@@ -1635,8 +1873,8 @@
         <w:w w:val="100"/>
         <w:kern w:val="0"/>
         <w:position w:val="0"/>
-        <w:sz w:val="24"/>
-        <w:szCs w:val="24"/>
+        <w:sz w:val="29"/>
+        <w:szCs w:val="29"/>
         <w:highlight w:val="none"/>
         <w:vertAlign w:val="baseline"/>
       </w:rPr>
@@ -1648,7 +1886,7 @@
       <w:lvlText w:val="·"/>
       <w:lvlJc w:val="left"/>
       <w:pPr>
-        <w:ind w:left="880" w:hanging="220"/>
+        <w:ind w:left="924" w:hanging="264"/>
       </w:pPr>
       <w:rPr>
         <w:rFonts w:ascii="Symbol" w:cs="Symbol" w:hAnsi="Symbol" w:eastAsia="Symbol"/>
@@ -1667,8 +1905,8 @@
         <w:w w:val="100"/>
         <w:kern w:val="0"/>
         <w:position w:val="0"/>
-        <w:sz w:val="24"/>
-        <w:szCs w:val="24"/>
+        <w:sz w:val="29"/>
+        <w:szCs w:val="29"/>
         <w:highlight w:val="none"/>
         <w:vertAlign w:val="baseline"/>
       </w:rPr>
@@ -1680,7 +1918,7 @@
       <w:lvlText w:val="·"/>
       <w:lvlJc w:val="left"/>
       <w:pPr>
-        <w:ind w:left="1100" w:hanging="220"/>
+        <w:ind w:left="1144" w:hanging="264"/>
       </w:pPr>
       <w:rPr>
         <w:rFonts w:ascii="Symbol" w:cs="Symbol" w:hAnsi="Symbol" w:eastAsia="Symbol"/>
@@ -1699,8 +1937,8 @@
         <w:w w:val="100"/>
         <w:kern w:val="0"/>
         <w:position w:val="0"/>
-        <w:sz w:val="24"/>
-        <w:szCs w:val="24"/>
+        <w:sz w:val="29"/>
+        <w:szCs w:val="29"/>
         <w:highlight w:val="none"/>
         <w:vertAlign w:val="baseline"/>
       </w:rPr>
@@ -1712,7 +1950,7 @@
       <w:lvlText w:val="·"/>
       <w:lvlJc w:val="left"/>
       <w:pPr>
-        <w:ind w:left="1320" w:hanging="220"/>
+        <w:ind w:left="1364" w:hanging="264"/>
       </w:pPr>
       <w:rPr>
         <w:rFonts w:ascii="Symbol" w:cs="Symbol" w:hAnsi="Symbol" w:eastAsia="Symbol"/>
@@ -1731,8 +1969,8 @@
         <w:w w:val="100"/>
         <w:kern w:val="0"/>
         <w:position w:val="0"/>
-        <w:sz w:val="24"/>
-        <w:szCs w:val="24"/>
+        <w:sz w:val="29"/>
+        <w:szCs w:val="29"/>
         <w:highlight w:val="none"/>
         <w:vertAlign w:val="baseline"/>
       </w:rPr>
@@ -1744,7 +1982,7 @@
       <w:lvlText w:val="·"/>
       <w:lvlJc w:val="left"/>
       <w:pPr>
-        <w:ind w:left="1540" w:hanging="220"/>
+        <w:ind w:left="1584" w:hanging="264"/>
       </w:pPr>
       <w:rPr>
         <w:rFonts w:ascii="Symbol" w:cs="Symbol" w:hAnsi="Symbol" w:eastAsia="Symbol"/>
@@ -1763,8 +2001,8 @@
         <w:w w:val="100"/>
         <w:kern w:val="0"/>
         <w:position w:val="0"/>
-        <w:sz w:val="24"/>
-        <w:szCs w:val="24"/>
+        <w:sz w:val="29"/>
+        <w:szCs w:val="29"/>
         <w:highlight w:val="none"/>
         <w:vertAlign w:val="baseline"/>
       </w:rPr>
@@ -1776,7 +2014,7 @@
       <w:lvlText w:val="·"/>
       <w:lvlJc w:val="left"/>
       <w:pPr>
-        <w:ind w:left="1760" w:hanging="220"/>
+        <w:ind w:left="1804" w:hanging="264"/>
       </w:pPr>
       <w:rPr>
         <w:rFonts w:ascii="Symbol" w:cs="Symbol" w:hAnsi="Symbol" w:eastAsia="Symbol"/>
@@ -1795,8 +2033,8 @@
         <w:w w:val="100"/>
         <w:kern w:val="0"/>
         <w:position w:val="0"/>
-        <w:sz w:val="24"/>
-        <w:szCs w:val="24"/>
+        <w:sz w:val="29"/>
+        <w:szCs w:val="29"/>
         <w:highlight w:val="none"/>
         <w:vertAlign w:val="baseline"/>
       </w:rPr>
@@ -1808,7 +2046,7 @@
       <w:lvlText w:val="·"/>
       <w:lvlJc w:val="left"/>
       <w:pPr>
-        <w:ind w:left="1980" w:hanging="220"/>
+        <w:ind w:left="2024" w:hanging="264"/>
       </w:pPr>
       <w:rPr>
         <w:rFonts w:ascii="Symbol" w:cs="Symbol" w:hAnsi="Symbol" w:eastAsia="Symbol"/>
@@ -1827,8 +2065,8 @@
         <w:w w:val="100"/>
         <w:kern w:val="0"/>
         <w:position w:val="0"/>
-        <w:sz w:val="24"/>
-        <w:szCs w:val="24"/>
+        <w:sz w:val="29"/>
+        <w:szCs w:val="29"/>
         <w:highlight w:val="none"/>
         <w:vertAlign w:val="baseline"/>
       </w:rPr>
@@ -2037,9 +2275,9 @@
       <w:lang w:val="en-US"/>
     </w:rPr>
   </w:style>
-  <w:style w:type="paragraph" w:styleId="Caption">
-    <w:name w:val="Caption"/>
-    <w:next w:val="Caption"/>
+  <w:style w:type="paragraph" w:styleId="Caption A">
+    <w:name w:val="Caption A"/>
+    <w:next w:val="Caption A"/>
     <w:pPr>
       <w:keepNext w:val="0"/>
       <w:keepLines w:val="0"/>
@@ -2070,7 +2308,7 @@
       <w:position w:val="0"/>
       <w:sz w:val="36"/>
       <w:szCs w:val="36"/>
-      <w:u w:val="none"/>
+      <w:u w:val="none" w:color="000000"/>
       <w:vertAlign w:val="baseline"/>
       <w:lang w:val="en-US"/>
     </w:rPr>
@@ -2400,10 +2638,10 @@
             </a:solidFill>
             <a:effectLst/>
             <a:uFillTx/>
-            <a:latin typeface="Avenir Next Demi Bold"/>
-            <a:ea typeface="Avenir Next Demi Bold"/>
-            <a:cs typeface="Avenir Next Demi Bold"/>
-            <a:sym typeface="Avenir Next Demi Bold"/>
+            <a:latin typeface="+mn-lt"/>
+            <a:ea typeface="+mn-ea"/>
+            <a:cs typeface="+mn-cs"/>
+            <a:sym typeface="Helvetica Neue"/>
           </a:defRPr>
         </a:defPPr>
         <a:lvl1pPr marL="0" marR="0" indent="0" algn="l" defTabSz="914400" rtl="0" fontAlgn="auto" latinLnBrk="1" hangingPunct="0">
@@ -2971,10 +3209,10 @@
             </a:solidFill>
             <a:effectLst/>
             <a:uFillTx/>
-            <a:latin typeface="Avenir Next Demi Bold"/>
-            <a:ea typeface="Avenir Next Demi Bold"/>
-            <a:cs typeface="Avenir Next Demi Bold"/>
-            <a:sym typeface="Avenir Next Demi Bold"/>
+            <a:latin typeface="+mn-lt"/>
+            <a:ea typeface="+mn-ea"/>
+            <a:cs typeface="+mn-cs"/>
+            <a:sym typeface="Helvetica Neue"/>
           </a:defRPr>
         </a:defPPr>
         <a:lvl1pPr marL="0" marR="0" indent="0" algn="l" defTabSz="914400" rtl="0" fontAlgn="auto" latinLnBrk="1" hangingPunct="0">

</xml_diff>